<commit_message>
problem 2 - 4 was added
problem 2 - 4 was added
</commit_message>
<xml_diff>
--- a/Session 5_ Assignment 2.docx
+++ b/Session 5_ Assignment 2.docx
@@ -48,12 +48,12 @@
           <wp:inline distB="114300" distT="114300" distL="114300" distR="114300">
             <wp:extent cx="5943600" cy="4038600"/>
             <wp:effectExtent b="0" l="0" r="0" t="0"/>
-            <wp:docPr id="9" name="image18.png"/>
+            <wp:docPr id="18" name="image36.png"/>
             <a:graphic>
               <a:graphicData uri="http://schemas.openxmlformats.org/drawingml/2006/picture">
                 <pic:pic>
                   <pic:nvPicPr>
-                    <pic:cNvPr id="0" name="image18.png"/>
+                    <pic:cNvPr id="0" name="image36.png"/>
                     <pic:cNvPicPr preferRelativeResize="0"/>
                   </pic:nvPicPr>
                   <pic:blipFill>
@@ -106,12 +106,12 @@
           <wp:inline distB="114300" distT="114300" distL="114300" distR="114300">
             <wp:extent cx="5943600" cy="3790950"/>
             <wp:effectExtent b="0" l="0" r="0" t="0"/>
-            <wp:docPr id="7" name="image16.png"/>
+            <wp:docPr id="16" name="image34.png"/>
             <a:graphic>
               <a:graphicData uri="http://schemas.openxmlformats.org/drawingml/2006/picture">
                 <pic:pic>
                   <pic:nvPicPr>
-                    <pic:cNvPr id="0" name="image16.png"/>
+                    <pic:cNvPr id="0" name="image34.png"/>
                     <pic:cNvPicPr preferRelativeResize="0"/>
                   </pic:nvPicPr>
                   <pic:blipFill>
@@ -164,12 +164,12 @@
           <wp:inline distB="114300" distT="114300" distL="114300" distR="114300">
             <wp:extent cx="5610225" cy="3819525"/>
             <wp:effectExtent b="0" l="0" r="0" t="0"/>
-            <wp:docPr id="5" name="image14.png"/>
+            <wp:docPr id="15" name="image33.png"/>
             <a:graphic>
               <a:graphicData uri="http://schemas.openxmlformats.org/drawingml/2006/picture">
                 <pic:pic>
                   <pic:nvPicPr>
-                    <pic:cNvPr id="0" name="image14.png"/>
+                    <pic:cNvPr id="0" name="image33.png"/>
                     <pic:cNvPicPr preferRelativeResize="0"/>
                   </pic:nvPicPr>
                   <pic:blipFill>
@@ -222,12 +222,12 @@
           <wp:inline distB="114300" distT="114300" distL="114300" distR="114300">
             <wp:extent cx="5943600" cy="4114800"/>
             <wp:effectExtent b="0" l="0" r="0" t="0"/>
-            <wp:docPr id="8" name="image17.png"/>
+            <wp:docPr id="17" name="image35.png"/>
             <a:graphic>
               <a:graphicData uri="http://schemas.openxmlformats.org/drawingml/2006/picture">
                 <pic:pic>
                   <pic:nvPicPr>
-                    <pic:cNvPr id="0" name="image17.png"/>
+                    <pic:cNvPr id="0" name="image35.png"/>
                     <pic:cNvPicPr preferRelativeResize="0"/>
                   </pic:nvPicPr>
                   <pic:blipFill>
@@ -268,12 +268,12 @@
           <wp:inline distB="114300" distT="114300" distL="114300" distR="114300">
             <wp:extent cx="5943600" cy="3943350"/>
             <wp:effectExtent b="0" l="0" r="0" t="0"/>
-            <wp:docPr id="1" name="image5.png"/>
+            <wp:docPr id="1" name="image3.png"/>
             <a:graphic>
               <a:graphicData uri="http://schemas.openxmlformats.org/drawingml/2006/picture">
                 <pic:pic>
                   <pic:nvPicPr>
-                    <pic:cNvPr id="0" name="image5.png"/>
+                    <pic:cNvPr id="0" name="image3.png"/>
                     <pic:cNvPicPr preferRelativeResize="0"/>
                   </pic:nvPicPr>
                   <pic:blipFill>
@@ -326,12 +326,12 @@
           <wp:inline distB="114300" distT="114300" distL="114300" distR="114300">
             <wp:extent cx="5943600" cy="4067175"/>
             <wp:effectExtent b="0" l="0" r="0" t="0"/>
-            <wp:docPr id="3" name="image10.png"/>
+            <wp:docPr id="2" name="image4.png"/>
             <a:graphic>
               <a:graphicData uri="http://schemas.openxmlformats.org/drawingml/2006/picture">
                 <pic:pic>
                   <pic:nvPicPr>
-                    <pic:cNvPr id="0" name="image10.png"/>
+                    <pic:cNvPr id="0" name="image4.png"/>
                     <pic:cNvPicPr preferRelativeResize="0"/>
                   </pic:nvPicPr>
                   <pic:blipFill>
@@ -372,12 +372,12 @@
           <wp:inline distB="114300" distT="114300" distL="114300" distR="114300">
             <wp:extent cx="5943600" cy="3990975"/>
             <wp:effectExtent b="0" l="0" r="0" t="0"/>
-            <wp:docPr id="2" name="image8.png"/>
+            <wp:docPr id="9" name="image27.png"/>
             <a:graphic>
               <a:graphicData uri="http://schemas.openxmlformats.org/drawingml/2006/picture">
                 <pic:pic>
                   <pic:nvPicPr>
-                    <pic:cNvPr id="0" name="image8.png"/>
+                    <pic:cNvPr id="0" name="image27.png"/>
                     <pic:cNvPicPr preferRelativeResize="0"/>
                   </pic:nvPicPr>
                   <pic:blipFill>
@@ -418,12 +418,12 @@
           <wp:inline distB="114300" distT="114300" distL="114300" distR="114300">
             <wp:extent cx="5943600" cy="4476750"/>
             <wp:effectExtent b="0" l="0" r="0" t="0"/>
-            <wp:docPr id="6" name="image15.png"/>
+            <wp:docPr id="6" name="image24.png"/>
             <a:graphic>
               <a:graphicData uri="http://schemas.openxmlformats.org/drawingml/2006/picture">
                 <pic:pic>
                   <pic:nvPicPr>
-                    <pic:cNvPr id="0" name="image15.png"/>
+                    <pic:cNvPr id="0" name="image24.png"/>
                     <pic:cNvPicPr preferRelativeResize="0"/>
                   </pic:nvPicPr>
                   <pic:blipFill>
@@ -475,12 +475,12 @@
           <wp:inline distB="114300" distT="114300" distL="114300" distR="114300">
             <wp:extent cx="5943600" cy="3987800"/>
             <wp:effectExtent b="0" l="0" r="0" t="0"/>
-            <wp:docPr id="4" name="image13.png"/>
+            <wp:docPr id="13" name="image31.png"/>
             <a:graphic>
               <a:graphicData uri="http://schemas.openxmlformats.org/drawingml/2006/picture">
                 <pic:pic>
                   <pic:nvPicPr>
-                    <pic:cNvPr id="0" name="image13.png"/>
+                    <pic:cNvPr id="0" name="image31.png"/>
                     <pic:cNvPicPr preferRelativeResize="0"/>
                   </pic:nvPicPr>
                   <pic:blipFill>
@@ -530,7 +530,811 @@
         <w:rPr>
           <w:rtl w:val="0"/>
         </w:rPr>
-        <w:t xml:space="preserve">The image above is final result </w:t>
+        <w:t xml:space="preserve">The image above is final result of problem statement 1 </w:t>
+      </w:r>
+    </w:p>
+    <w:p>
+      <w:pPr>
+        <w:contextualSpacing w:val="0"/>
+        <w:rPr/>
+      </w:pPr>
+      <w:r>
+        <w:br w:type="page"/>
+      </w:r>
+      <w:r>
+        <w:rPr>
+          <w:rtl w:val="0"/>
+        </w:rPr>
+      </w:r>
+    </w:p>
+    <w:p>
+      <w:pPr>
+        <w:contextualSpacing w:val="0"/>
+        <w:rPr>
+          <w:b w:val="1"/>
+        </w:rPr>
+      </w:pPr>
+      <w:r>
+        <w:rPr>
+          <w:b w:val="1"/>
+          <w:rtl w:val="0"/>
+        </w:rPr>
+        <w:t xml:space="preserve">Problem Statement 2 </w:t>
+      </w:r>
+    </w:p>
+    <w:p>
+      <w:pPr>
+        <w:contextualSpacing w:val="0"/>
+        <w:rPr>
+          <w:b w:val="1"/>
+        </w:rPr>
+      </w:pPr>
+      <w:r>
+        <w:rPr>
+          <w:b w:val="1"/>
+        </w:rPr>
+        <w:drawing>
+          <wp:inline distB="114300" distT="114300" distL="114300" distR="114300">
+            <wp:extent cx="5943600" cy="3365500"/>
+            <wp:effectExtent b="0" l="0" r="0" t="0"/>
+            <wp:docPr id="12" name="image30.png"/>
+            <a:graphic>
+              <a:graphicData uri="http://schemas.openxmlformats.org/drawingml/2006/picture">
+                <pic:pic>
+                  <pic:nvPicPr>
+                    <pic:cNvPr id="0" name="image30.png"/>
+                    <pic:cNvPicPr preferRelativeResize="0"/>
+                  </pic:nvPicPr>
+                  <pic:blipFill>
+                    <a:blip r:embed="rId15"/>
+                    <a:srcRect b="0" l="0" r="0" t="0"/>
+                    <a:stretch>
+                      <a:fillRect/>
+                    </a:stretch>
+                  </pic:blipFill>
+                  <pic:spPr>
+                    <a:xfrm>
+                      <a:off x="0" y="0"/>
+                      <a:ext cx="5943600" cy="3365500"/>
+                    </a:xfrm>
+                    <a:prstGeom prst="rect"/>
+                    <a:ln/>
+                  </pic:spPr>
+                </pic:pic>
+              </a:graphicData>
+            </a:graphic>
+          </wp:inline>
+        </w:drawing>
+      </w:r>
+      <w:r>
+        <w:rPr>
+          <w:rtl w:val="0"/>
+        </w:rPr>
+      </w:r>
+    </w:p>
+    <w:p>
+      <w:pPr>
+        <w:contextualSpacing w:val="0"/>
+        <w:rPr>
+          <w:b w:val="1"/>
+        </w:rPr>
+      </w:pPr>
+      <w:r>
+        <w:rPr>
+          <w:rtl w:val="0"/>
+        </w:rPr>
+      </w:r>
+    </w:p>
+    <w:p>
+      <w:pPr>
+        <w:contextualSpacing w:val="0"/>
+        <w:rPr>
+          <w:b w:val="1"/>
+        </w:rPr>
+      </w:pPr>
+      <w:r>
+        <w:rPr>
+          <w:b w:val="1"/>
+        </w:rPr>
+        <w:drawing>
+          <wp:inline distB="114300" distT="114300" distL="114300" distR="114300">
+            <wp:extent cx="5469504" cy="4176713"/>
+            <wp:effectExtent b="0" l="0" r="0" t="0"/>
+            <wp:docPr id="14" name="image32.png"/>
+            <a:graphic>
+              <a:graphicData uri="http://schemas.openxmlformats.org/drawingml/2006/picture">
+                <pic:pic>
+                  <pic:nvPicPr>
+                    <pic:cNvPr id="0" name="image32.png"/>
+                    <pic:cNvPicPr preferRelativeResize="0"/>
+                  </pic:nvPicPr>
+                  <pic:blipFill>
+                    <a:blip r:embed="rId16"/>
+                    <a:srcRect b="0" l="0" r="0" t="0"/>
+                    <a:stretch>
+                      <a:fillRect/>
+                    </a:stretch>
+                  </pic:blipFill>
+                  <pic:spPr>
+                    <a:xfrm>
+                      <a:off x="0" y="0"/>
+                      <a:ext cx="5469504" cy="4176713"/>
+                    </a:xfrm>
+                    <a:prstGeom prst="rect"/>
+                    <a:ln/>
+                  </pic:spPr>
+                </pic:pic>
+              </a:graphicData>
+            </a:graphic>
+          </wp:inline>
+        </w:drawing>
+      </w:r>
+      <w:r>
+        <w:rPr>
+          <w:rtl w:val="0"/>
+        </w:rPr>
+      </w:r>
+    </w:p>
+    <w:p>
+      <w:pPr>
+        <w:contextualSpacing w:val="0"/>
+        <w:rPr>
+          <w:b w:val="1"/>
+        </w:rPr>
+      </w:pPr>
+      <w:r>
+        <w:rPr>
+          <w:b w:val="1"/>
+        </w:rPr>
+        <w:drawing>
+          <wp:inline distB="114300" distT="114300" distL="114300" distR="114300">
+            <wp:extent cx="5418153" cy="4500563"/>
+            <wp:effectExtent b="0" l="0" r="0" t="0"/>
+            <wp:docPr id="3" name="image21.png"/>
+            <a:graphic>
+              <a:graphicData uri="http://schemas.openxmlformats.org/drawingml/2006/picture">
+                <pic:pic>
+                  <pic:nvPicPr>
+                    <pic:cNvPr id="0" name="image21.png"/>
+                    <pic:cNvPicPr preferRelativeResize="0"/>
+                  </pic:nvPicPr>
+                  <pic:blipFill>
+                    <a:blip r:embed="rId17"/>
+                    <a:srcRect b="0" l="0" r="0" t="0"/>
+                    <a:stretch>
+                      <a:fillRect/>
+                    </a:stretch>
+                  </pic:blipFill>
+                  <pic:spPr>
+                    <a:xfrm>
+                      <a:off x="0" y="0"/>
+                      <a:ext cx="5418153" cy="4500563"/>
+                    </a:xfrm>
+                    <a:prstGeom prst="rect"/>
+                    <a:ln/>
+                  </pic:spPr>
+                </pic:pic>
+              </a:graphicData>
+            </a:graphic>
+          </wp:inline>
+        </w:drawing>
+      </w:r>
+      <w:r>
+        <w:rPr>
+          <w:rtl w:val="0"/>
+        </w:rPr>
+      </w:r>
+    </w:p>
+    <w:p>
+      <w:pPr>
+        <w:contextualSpacing w:val="0"/>
+        <w:rPr>
+          <w:b w:val="1"/>
+        </w:rPr>
+      </w:pPr>
+      <w:r>
+        <w:rPr>
+          <w:rtl w:val="0"/>
+        </w:rPr>
+      </w:r>
+    </w:p>
+    <w:p>
+      <w:pPr>
+        <w:contextualSpacing w:val="0"/>
+        <w:rPr>
+          <w:b w:val="1"/>
+        </w:rPr>
+      </w:pPr>
+      <w:r>
+        <w:rPr>
+          <w:rtl w:val="0"/>
+        </w:rPr>
+      </w:r>
+    </w:p>
+    <w:p>
+      <w:pPr>
+        <w:contextualSpacing w:val="0"/>
+        <w:rPr>
+          <w:b w:val="1"/>
+        </w:rPr>
+      </w:pPr>
+      <w:r>
+        <w:rPr>
+          <w:rtl w:val="0"/>
+        </w:rPr>
+      </w:r>
+    </w:p>
+    <w:p>
+      <w:pPr>
+        <w:contextualSpacing w:val="0"/>
+        <w:rPr>
+          <w:b w:val="1"/>
+        </w:rPr>
+      </w:pPr>
+      <w:r>
+        <w:br w:type="page"/>
+      </w:r>
+      <w:r>
+        <w:rPr>
+          <w:rtl w:val="0"/>
+        </w:rPr>
+      </w:r>
+    </w:p>
+    <w:p>
+      <w:pPr>
+        <w:contextualSpacing w:val="0"/>
+        <w:rPr>
+          <w:b w:val="1"/>
+        </w:rPr>
+      </w:pPr>
+      <w:r>
+        <w:rPr>
+          <w:b w:val="1"/>
+          <w:rtl w:val="0"/>
+        </w:rPr>
+        <w:t xml:space="preserve">Problem 3 </w:t>
+      </w:r>
+    </w:p>
+    <w:p>
+      <w:pPr>
+        <w:contextualSpacing w:val="0"/>
+        <w:rPr>
+          <w:b w:val="1"/>
+        </w:rPr>
+      </w:pPr>
+      <w:r>
+        <w:rPr>
+          <w:rtl w:val="0"/>
+        </w:rPr>
+      </w:r>
+    </w:p>
+    <w:p>
+      <w:pPr>
+        <w:contextualSpacing w:val="0"/>
+        <w:rPr>
+          <w:b w:val="1"/>
+        </w:rPr>
+      </w:pPr>
+      <w:r>
+        <w:rPr>
+          <w:b w:val="1"/>
+          <w:rtl w:val="0"/>
+        </w:rPr>
+        <w:t xml:space="preserve">1. Load first piece of  input data </w:t>
+      </w:r>
+    </w:p>
+    <w:p>
+      <w:pPr>
+        <w:contextualSpacing w:val="0"/>
+        <w:rPr>
+          <w:b w:val="1"/>
+        </w:rPr>
+      </w:pPr>
+      <w:r>
+        <w:rPr>
+          <w:b w:val="1"/>
+        </w:rPr>
+        <w:drawing>
+          <wp:inline distB="114300" distT="114300" distL="114300" distR="114300">
+            <wp:extent cx="5943600" cy="2235200"/>
+            <wp:effectExtent b="0" l="0" r="0" t="0"/>
+            <wp:docPr id="10" name="image28.png"/>
+            <a:graphic>
+              <a:graphicData uri="http://schemas.openxmlformats.org/drawingml/2006/picture">
+                <pic:pic>
+                  <pic:nvPicPr>
+                    <pic:cNvPr id="0" name="image28.png"/>
+                    <pic:cNvPicPr preferRelativeResize="0"/>
+                  </pic:nvPicPr>
+                  <pic:blipFill>
+                    <a:blip r:embed="rId18"/>
+                    <a:srcRect b="0" l="0" r="0" t="0"/>
+                    <a:stretch>
+                      <a:fillRect/>
+                    </a:stretch>
+                  </pic:blipFill>
+                  <pic:spPr>
+                    <a:xfrm>
+                      <a:off x="0" y="0"/>
+                      <a:ext cx="5943600" cy="2235200"/>
+                    </a:xfrm>
+                    <a:prstGeom prst="rect"/>
+                    <a:ln/>
+                  </pic:spPr>
+                </pic:pic>
+              </a:graphicData>
+            </a:graphic>
+          </wp:inline>
+        </w:drawing>
+      </w:r>
+      <w:r>
+        <w:rPr>
+          <w:rtl w:val="0"/>
+        </w:rPr>
+      </w:r>
+    </w:p>
+    <w:p>
+      <w:pPr>
+        <w:contextualSpacing w:val="0"/>
+        <w:rPr>
+          <w:b w:val="1"/>
+        </w:rPr>
+      </w:pPr>
+      <w:r>
+        <w:rPr>
+          <w:b w:val="1"/>
+          <w:rtl w:val="0"/>
+        </w:rPr>
+        <w:t xml:space="preserve">2. Creating local variables, job business logic for hadoop execution and load second piece of input data </w:t>
+      </w:r>
+    </w:p>
+    <w:p>
+      <w:pPr>
+        <w:contextualSpacing w:val="0"/>
+        <w:rPr>
+          <w:b w:val="1"/>
+        </w:rPr>
+      </w:pPr>
+      <w:r>
+        <w:rPr>
+          <w:b w:val="1"/>
+        </w:rPr>
+        <w:drawing>
+          <wp:inline distB="114300" distT="114300" distL="114300" distR="114300">
+            <wp:extent cx="5943600" cy="2743200"/>
+            <wp:effectExtent b="0" l="0" r="0" t="0"/>
+            <wp:docPr id="4" name="image22.png"/>
+            <a:graphic>
+              <a:graphicData uri="http://schemas.openxmlformats.org/drawingml/2006/picture">
+                <pic:pic>
+                  <pic:nvPicPr>
+                    <pic:cNvPr id="0" name="image22.png"/>
+                    <pic:cNvPicPr preferRelativeResize="0"/>
+                  </pic:nvPicPr>
+                  <pic:blipFill>
+                    <a:blip r:embed="rId19"/>
+                    <a:srcRect b="0" l="0" r="0" t="0"/>
+                    <a:stretch>
+                      <a:fillRect/>
+                    </a:stretch>
+                  </pic:blipFill>
+                  <pic:spPr>
+                    <a:xfrm>
+                      <a:off x="0" y="0"/>
+                      <a:ext cx="5943600" cy="2743200"/>
+                    </a:xfrm>
+                    <a:prstGeom prst="rect"/>
+                    <a:ln/>
+                  </pic:spPr>
+                </pic:pic>
+              </a:graphicData>
+            </a:graphic>
+          </wp:inline>
+        </w:drawing>
+      </w:r>
+      <w:r>
+        <w:rPr>
+          <w:rtl w:val="0"/>
+        </w:rPr>
+      </w:r>
+    </w:p>
+    <w:p>
+      <w:pPr>
+        <w:contextualSpacing w:val="0"/>
+        <w:rPr>
+          <w:b w:val="1"/>
+        </w:rPr>
+      </w:pPr>
+      <w:r>
+        <w:rPr>
+          <w:rtl w:val="0"/>
+        </w:rPr>
+      </w:r>
+    </w:p>
+    <w:p>
+      <w:pPr>
+        <w:contextualSpacing w:val="0"/>
+        <w:rPr>
+          <w:b w:val="1"/>
+        </w:rPr>
+      </w:pPr>
+      <w:r>
+        <w:br w:type="page"/>
+      </w:r>
+      <w:r>
+        <w:rPr>
+          <w:rtl w:val="0"/>
+        </w:rPr>
+      </w:r>
+    </w:p>
+    <w:p>
+      <w:pPr>
+        <w:contextualSpacing w:val="0"/>
+        <w:rPr>
+          <w:b w:val="1"/>
+        </w:rPr>
+      </w:pPr>
+      <w:r>
+        <w:rPr>
+          <w:rtl w:val="0"/>
+        </w:rPr>
+      </w:r>
+    </w:p>
+    <w:p>
+      <w:pPr>
+        <w:contextualSpacing w:val="0"/>
+        <w:rPr>
+          <w:b w:val="1"/>
+        </w:rPr>
+      </w:pPr>
+      <w:r>
+        <w:rPr>
+          <w:b w:val="1"/>
+          <w:rtl w:val="0"/>
+        </w:rPr>
+        <w:t xml:space="preserve">3. Determine output format , determine details of joint operation around input data after the manipulation ( in details, the manipulations are described in the corresponding acadgild blog’s article )   shown above and run mapReduce job.</w:t>
+      </w:r>
+    </w:p>
+    <w:p>
+      <w:pPr>
+        <w:contextualSpacing w:val="0"/>
+        <w:rPr>
+          <w:b w:val="1"/>
+        </w:rPr>
+      </w:pPr>
+      <w:r>
+        <w:rPr>
+          <w:b w:val="1"/>
+        </w:rPr>
+        <w:drawing>
+          <wp:inline distB="114300" distT="114300" distL="114300" distR="114300">
+            <wp:extent cx="5943600" cy="3454400"/>
+            <wp:effectExtent b="0" l="0" r="0" t="0"/>
+            <wp:docPr id="8" name="image26.png"/>
+            <a:graphic>
+              <a:graphicData uri="http://schemas.openxmlformats.org/drawingml/2006/picture">
+                <pic:pic>
+                  <pic:nvPicPr>
+                    <pic:cNvPr id="0" name="image26.png"/>
+                    <pic:cNvPicPr preferRelativeResize="0"/>
+                  </pic:nvPicPr>
+                  <pic:blipFill>
+                    <a:blip r:embed="rId20"/>
+                    <a:srcRect b="0" l="0" r="0" t="0"/>
+                    <a:stretch>
+                      <a:fillRect/>
+                    </a:stretch>
+                  </pic:blipFill>
+                  <pic:spPr>
+                    <a:xfrm>
+                      <a:off x="0" y="0"/>
+                      <a:ext cx="5943600" cy="3454400"/>
+                    </a:xfrm>
+                    <a:prstGeom prst="rect"/>
+                    <a:ln/>
+                  </pic:spPr>
+                </pic:pic>
+              </a:graphicData>
+            </a:graphic>
+          </wp:inline>
+        </w:drawing>
+      </w:r>
+      <w:r>
+        <w:rPr>
+          <w:rtl w:val="0"/>
+        </w:rPr>
+      </w:r>
+    </w:p>
+    <w:p>
+      <w:pPr>
+        <w:contextualSpacing w:val="0"/>
+        <w:rPr>
+          <w:b w:val="1"/>
+        </w:rPr>
+      </w:pPr>
+      <w:r>
+        <w:rPr>
+          <w:b w:val="1"/>
+          <w:rtl w:val="0"/>
+        </w:rPr>
+        <w:t xml:space="preserve">4. Receiving the final results </w:t>
+      </w:r>
+    </w:p>
+    <w:p>
+      <w:pPr>
+        <w:contextualSpacing w:val="0"/>
+        <w:rPr>
+          <w:b w:val="1"/>
+        </w:rPr>
+      </w:pPr>
+      <w:r>
+        <w:rPr>
+          <w:b w:val="1"/>
+        </w:rPr>
+        <w:drawing>
+          <wp:inline distB="114300" distT="114300" distL="114300" distR="114300">
+            <wp:extent cx="5943600" cy="3086100"/>
+            <wp:effectExtent b="0" l="0" r="0" t="0"/>
+            <wp:docPr id="5" name="image23.png"/>
+            <a:graphic>
+              <a:graphicData uri="http://schemas.openxmlformats.org/drawingml/2006/picture">
+                <pic:pic>
+                  <pic:nvPicPr>
+                    <pic:cNvPr id="0" name="image23.png"/>
+                    <pic:cNvPicPr preferRelativeResize="0"/>
+                  </pic:nvPicPr>
+                  <pic:blipFill>
+                    <a:blip r:embed="rId21"/>
+                    <a:srcRect b="0" l="0" r="0" t="0"/>
+                    <a:stretch>
+                      <a:fillRect/>
+                    </a:stretch>
+                  </pic:blipFill>
+                  <pic:spPr>
+                    <a:xfrm>
+                      <a:off x="0" y="0"/>
+                      <a:ext cx="5943600" cy="3086100"/>
+                    </a:xfrm>
+                    <a:prstGeom prst="rect"/>
+                    <a:ln/>
+                  </pic:spPr>
+                </pic:pic>
+              </a:graphicData>
+            </a:graphic>
+          </wp:inline>
+        </w:drawing>
+      </w:r>
+      <w:r>
+        <w:rPr>
+          <w:rtl w:val="0"/>
+        </w:rPr>
+      </w:r>
+    </w:p>
+    <w:p>
+      <w:pPr>
+        <w:contextualSpacing w:val="0"/>
+        <w:rPr>
+          <w:b w:val="1"/>
+        </w:rPr>
+      </w:pPr>
+      <w:r>
+        <w:rPr>
+          <w:rtl w:val="0"/>
+        </w:rPr>
+      </w:r>
+    </w:p>
+    <w:p>
+      <w:pPr>
+        <w:contextualSpacing w:val="0"/>
+        <w:rPr>
+          <w:b w:val="1"/>
+        </w:rPr>
+      </w:pPr>
+      <w:r>
+        <w:rPr>
+          <w:rtl w:val="0"/>
+        </w:rPr>
+      </w:r>
+    </w:p>
+    <w:p>
+      <w:pPr>
+        <w:contextualSpacing w:val="0"/>
+        <w:rPr>
+          <w:b w:val="1"/>
+        </w:rPr>
+      </w:pPr>
+      <w:r>
+        <w:rPr>
+          <w:rtl w:val="0"/>
+        </w:rPr>
+      </w:r>
+    </w:p>
+    <w:p>
+      <w:pPr>
+        <w:contextualSpacing w:val="0"/>
+        <w:rPr>
+          <w:b w:val="1"/>
+        </w:rPr>
+      </w:pPr>
+      <w:r>
+        <w:rPr>
+          <w:b w:val="1"/>
+          <w:rtl w:val="0"/>
+        </w:rPr>
+        <w:t xml:space="preserve">Problem 4 </w:t>
+      </w:r>
+    </w:p>
+    <w:p>
+      <w:pPr>
+        <w:contextualSpacing w:val="0"/>
+        <w:rPr>
+          <w:b w:val="1"/>
+        </w:rPr>
+      </w:pPr>
+      <w:r>
+        <w:rPr>
+          <w:b w:val="1"/>
+          <w:rtl w:val="0"/>
+        </w:rPr>
+        <w:t xml:space="preserve">1. Load first piece of  input data </w:t>
+      </w:r>
+    </w:p>
+    <w:p>
+      <w:pPr>
+        <w:contextualSpacing w:val="0"/>
+        <w:rPr>
+          <w:b w:val="1"/>
+        </w:rPr>
+      </w:pPr>
+      <w:r>
+        <w:rPr>
+          <w:b w:val="1"/>
+          <w:rtl w:val="0"/>
+        </w:rPr>
+        <w:t xml:space="preserve">2. Creating local variables, job business logic for hadoop execution and load second piece of input data </w:t>
+      </w:r>
+    </w:p>
+    <w:p>
+      <w:pPr>
+        <w:contextualSpacing w:val="0"/>
+        <w:rPr>
+          <w:b w:val="1"/>
+        </w:rPr>
+      </w:pPr>
+      <w:r>
+        <w:rPr>
+          <w:b w:val="1"/>
+          <w:rtl w:val="0"/>
+        </w:rPr>
+        <w:t xml:space="preserve">3. Determine output format , determine details of joint operation around input data after the manipulation ( in details, the manipulations are described in the corresponding acadgild blog’s article )   shown above and run mapReduce job.</w:t>
+      </w:r>
+    </w:p>
+    <w:p>
+      <w:pPr>
+        <w:contextualSpacing w:val="0"/>
+        <w:rPr>
+          <w:b w:val="1"/>
+        </w:rPr>
+      </w:pPr>
+      <w:r>
+        <w:rPr>
+          <w:b w:val="1"/>
+        </w:rPr>
+        <w:drawing>
+          <wp:inline distB="114300" distT="114300" distL="114300" distR="114300">
+            <wp:extent cx="5943600" cy="2197100"/>
+            <wp:effectExtent b="0" l="0" r="0" t="0"/>
+            <wp:docPr id="11" name="image29.png"/>
+            <a:graphic>
+              <a:graphicData uri="http://schemas.openxmlformats.org/drawingml/2006/picture">
+                <pic:pic>
+                  <pic:nvPicPr>
+                    <pic:cNvPr id="0" name="image29.png"/>
+                    <pic:cNvPicPr preferRelativeResize="0"/>
+                  </pic:nvPicPr>
+                  <pic:blipFill>
+                    <a:blip r:embed="rId22"/>
+                    <a:srcRect b="0" l="0" r="0" t="0"/>
+                    <a:stretch>
+                      <a:fillRect/>
+                    </a:stretch>
+                  </pic:blipFill>
+                  <pic:spPr>
+                    <a:xfrm>
+                      <a:off x="0" y="0"/>
+                      <a:ext cx="5943600" cy="2197100"/>
+                    </a:xfrm>
+                    <a:prstGeom prst="rect"/>
+                    <a:ln/>
+                  </pic:spPr>
+                </pic:pic>
+              </a:graphicData>
+            </a:graphic>
+          </wp:inline>
+        </w:drawing>
+      </w:r>
+      <w:r>
+        <w:rPr>
+          <w:rtl w:val="0"/>
+        </w:rPr>
+      </w:r>
+    </w:p>
+    <w:p>
+      <w:pPr>
+        <w:contextualSpacing w:val="0"/>
+        <w:rPr>
+          <w:b w:val="1"/>
+        </w:rPr>
+      </w:pPr>
+      <w:r>
+        <w:rPr>
+          <w:b w:val="1"/>
+          <w:rtl w:val="0"/>
+        </w:rPr>
+        <w:t xml:space="preserve">4. Receiving the final results </w:t>
+      </w:r>
+    </w:p>
+    <w:p>
+      <w:pPr>
+        <w:contextualSpacing w:val="0"/>
+        <w:rPr>
+          <w:b w:val="1"/>
+        </w:rPr>
+      </w:pPr>
+      <w:r>
+        <w:rPr>
+          <w:rtl w:val="0"/>
+        </w:rPr>
+      </w:r>
+    </w:p>
+    <w:p>
+      <w:pPr>
+        <w:contextualSpacing w:val="0"/>
+        <w:rPr>
+          <w:b w:val="1"/>
+        </w:rPr>
+      </w:pPr>
+      <w:r>
+        <w:rPr>
+          <w:b w:val="1"/>
+        </w:rPr>
+        <w:drawing>
+          <wp:inline distB="114300" distT="114300" distL="114300" distR="114300">
+            <wp:extent cx="5195888" cy="3919235"/>
+            <wp:effectExtent b="0" l="0" r="0" t="0"/>
+            <wp:docPr id="7" name="image25.png"/>
+            <a:graphic>
+              <a:graphicData uri="http://schemas.openxmlformats.org/drawingml/2006/picture">
+                <pic:pic>
+                  <pic:nvPicPr>
+                    <pic:cNvPr id="0" name="image25.png"/>
+                    <pic:cNvPicPr preferRelativeResize="0"/>
+                  </pic:nvPicPr>
+                  <pic:blipFill>
+                    <a:blip r:embed="rId23"/>
+                    <a:srcRect b="0" l="0" r="0" t="0"/>
+                    <a:stretch>
+                      <a:fillRect/>
+                    </a:stretch>
+                  </pic:blipFill>
+                  <pic:spPr>
+                    <a:xfrm>
+                      <a:off x="0" y="0"/>
+                      <a:ext cx="5195888" cy="3919235"/>
+                    </a:xfrm>
+                    <a:prstGeom prst="rect"/>
+                    <a:ln/>
+                  </pic:spPr>
+                </pic:pic>
+              </a:graphicData>
+            </a:graphic>
+          </wp:inline>
+        </w:drawing>
+      </w:r>
+      <w:r>
+        <w:rPr>
+          <w:rtl w:val="0"/>
+        </w:rPr>
       </w:r>
     </w:p>
     <w:sectPr>

</xml_diff>